<commit_message>
modified:   "papers/FOUR STRATEGIES FOR THE FUTURE AN INTEGRATIVE MODEL OF FLEXIBLE BUSINESS MANAGEMENT/\320\247\320\265\321\202\321\213\321\200\320\265 \321\201\321\202\321\200\320\260\321\202\320\265\320\263\320\270\320\270 \320\261\321\203\320\264\321\203\321\211\320\265\320\263\320\276 \320\270\320\275\321\202\320\265\320\263\321\200\320\260\321\202\320\270\320\262\320\275\320\260\321\217 \320\274\320\276\320\264\320\265\320\273\321\214 \320\263\320\270\320\261\320\272\320\276\320\263\320\276 \321\203\320\277\321\200\320\260\320\262\320\273\320\265\320\275\320\270\321\217 \320\261\320\270\320\267\320\275\320\265\321\201\320\276\320\274.docx"
</commit_message>
<xml_diff>
--- a/papers/FOUR STRATEGIES FOR THE FUTURE AN INTEGRATIVE MODEL OF FLEXIBLE BUSINESS MANAGEMENT/Четыре стратегии будущего интегративная модель гибкого управления бизнесом.docx
+++ b/papers/FOUR STRATEGIES FOR THE FUTURE AN INTEGRATIVE MODEL OF FLEXIBLE BUSINESS MANAGEMENT/Четыре стратегии будущего интегративная модель гибкого управления бизнесом.docx
@@ -4,10 +4,10 @@
   <w:body>
     <w:p>
       <w:pPr>
-        <w:spacing w:line="360" w:lineRule="auto"/>
+        <w:spacing w:after="0" w:line="360" w:lineRule="auto"/>
         <w:jc w:val="center"/>
         <w:rPr>
-          <w:bCs/>
+          <w:b/>
           <w:lang w:val="ru-RU"/>
         </w:rPr>
       </w:pPr>
@@ -35,7 +35,19 @@
     </w:p>
     <w:p>
       <w:pPr>
-        <w:spacing w:line="360" w:lineRule="auto"/>
+        <w:spacing w:after="0" w:line="360" w:lineRule="auto"/>
+        <w:jc w:val="both"/>
+        <w:rPr>
+          <w:bCs/>
+          <w:sz w:val="24"/>
+          <w:szCs w:val="24"/>
+          <w:lang w:val="ru-RU"/>
+        </w:rPr>
+      </w:pPr>
+    </w:p>
+    <w:p>
+      <w:pPr>
+        <w:spacing w:after="0" w:line="360" w:lineRule="auto"/>
         <w:jc w:val="center"/>
         <w:rPr>
           <w:sz w:val="24"/>
@@ -51,7 +63,8 @@
     </w:p>
     <w:p>
       <w:pPr>
-        <w:spacing w:line="360" w:lineRule="auto"/>
+        <w:spacing w:after="0" w:line="360" w:lineRule="auto"/>
+        <w:jc w:val="both"/>
         <w:rPr>
           <w:sz w:val="24"/>
         </w:rPr>
@@ -59,7 +72,7 @@
     </w:p>
     <w:p>
       <w:pPr>
-        <w:spacing w:line="360" w:lineRule="auto"/>
+        <w:spacing w:after="0" w:line="360" w:lineRule="auto"/>
         <w:jc w:val="right"/>
         <w:rPr>
           <w:b/>
@@ -86,7 +99,7 @@
     </w:p>
     <w:p>
       <w:pPr>
-        <w:spacing w:line="360" w:lineRule="auto"/>
+        <w:spacing w:after="0" w:line="360" w:lineRule="auto"/>
         <w:rPr>
           <w:sz w:val="24"/>
           <w:szCs w:val="24"/>
@@ -96,7 +109,7 @@
     </w:p>
     <w:p>
       <w:pPr>
-        <w:spacing w:line="360" w:lineRule="auto"/>
+        <w:spacing w:after="0" w:line="360" w:lineRule="auto"/>
         <w:jc w:val="right"/>
         <w:rPr>
           <w:b/>
@@ -115,7 +128,7 @@
     </w:p>
     <w:p>
       <w:pPr>
-        <w:spacing w:line="360" w:lineRule="auto"/>
+        <w:spacing w:after="0" w:line="360" w:lineRule="auto"/>
         <w:jc w:val="right"/>
         <w:rPr>
           <w:lang w:val="ru-RU"/>
@@ -130,7 +143,7 @@
     </w:p>
     <w:p>
       <w:pPr>
-        <w:spacing w:line="360" w:lineRule="auto"/>
+        <w:spacing w:after="0" w:line="360" w:lineRule="auto"/>
         <w:rPr>
           <w:sz w:val="24"/>
           <w:szCs w:val="24"/>
@@ -140,7 +153,7 @@
     </w:p>
     <w:p>
       <w:pPr>
-        <w:spacing w:line="360" w:lineRule="auto"/>
+        <w:spacing w:after="0" w:line="360" w:lineRule="auto"/>
         <w:jc w:val="right"/>
         <w:rPr>
           <w:lang w:val="ru-RU"/>
@@ -196,44 +209,12 @@
         <w:t xml:space="preserve"> </w:t>
       </w:r>
       <w:hyperlink r:id="rId6" w:history="1">
-        <w:r>
-          <w:rPr>
-            <w:rStyle w:val="aff8"/>
-          </w:rPr>
-          <w:t>https</w:t>
-        </w:r>
         <w:r>
           <w:rPr>
             <w:rStyle w:val="aff8"/>
             <w:lang w:val="ru-RU"/>
           </w:rPr>
-          <w:t>://</w:t>
-        </w:r>
-        <w:r>
-          <w:rPr>
-            <w:rStyle w:val="aff8"/>
-          </w:rPr>
-          <w:t>orcid</w:t>
-        </w:r>
-        <w:r>
-          <w:rPr>
-            <w:rStyle w:val="aff8"/>
-            <w:lang w:val="ru-RU"/>
-          </w:rPr>
-          <w:t>.</w:t>
-        </w:r>
-        <w:r>
-          <w:rPr>
-            <w:rStyle w:val="aff8"/>
-          </w:rPr>
-          <w:t>org</w:t>
-        </w:r>
-        <w:r>
-          <w:rPr>
-            <w:rStyle w:val="aff8"/>
-            <w:lang w:val="ru-RU"/>
-          </w:rPr>
-          <w:t>/0009-0007-7605-539</w:t>
+          <w:t>0009-0007-7605-539</w:t>
         </w:r>
         <w:r>
           <w:rPr>
@@ -246,12 +227,6 @@
         <w:rPr>
           <w:lang w:val="ru-RU"/>
         </w:rPr>
-        <w:t>;</w:t>
-      </w:r>
-      <w:r>
-        <w:rPr>
-          <w:lang w:val="ru-RU"/>
-        </w:rPr>
         <w:br/>
       </w:r>
       <w:r>
@@ -275,55 +250,33 @@
         </w:rPr>
         <w:t xml:space="preserve"> </w:t>
       </w:r>
-      <w:r>
-        <w:t>https</w:t>
-      </w:r>
-      <w:r>
-        <w:rPr>
-          <w:lang w:val="ru-RU"/>
-        </w:rPr>
-        <w:t>://</w:t>
-      </w:r>
-      <w:r>
-        <w:t>github</w:t>
-      </w:r>
-      <w:r>
-        <w:rPr>
-          <w:lang w:val="ru-RU"/>
-        </w:rPr>
-        <w:t>.</w:t>
-      </w:r>
-      <w:r>
-        <w:t>com</w:t>
-      </w:r>
-      <w:r>
-        <w:rPr>
-          <w:lang w:val="ru-RU"/>
-        </w:rPr>
-        <w:t>/</w:t>
-      </w:r>
-      <w:r>
-        <w:t>QuadDarv</w:t>
-      </w:r>
-      <w:r>
-        <w:rPr>
-          <w:lang w:val="ru-RU"/>
-        </w:rPr>
-        <w:t>1</w:t>
-      </w:r>
-      <w:r>
-        <w:t>ne</w:t>
-      </w:r>
-      <w:r>
-        <w:rPr>
-          <w:lang w:val="ru-RU"/>
-        </w:rPr>
-        <w:t>/</w:t>
-      </w:r>
+      <w:hyperlink r:id="rId7" w:history="1">
+        <w:proofErr w:type="spellStart"/>
+        <w:r>
+          <w:rPr>
+            <w:rStyle w:val="aff8"/>
+          </w:rPr>
+          <w:t>QuadDarv</w:t>
+        </w:r>
+        <w:proofErr w:type="spellEnd"/>
+        <w:r>
+          <w:rPr>
+            <w:rStyle w:val="aff8"/>
+            <w:lang w:val="ru-RU"/>
+          </w:rPr>
+          <w:t>1</w:t>
+        </w:r>
+        <w:r>
+          <w:rPr>
+            <w:rStyle w:val="aff8"/>
+          </w:rPr>
+          <w:t>ne</w:t>
+        </w:r>
+      </w:hyperlink>
     </w:p>
     <w:p>
       <w:pPr>
-        <w:spacing w:line="360" w:lineRule="auto"/>
+        <w:spacing w:after="0" w:line="360" w:lineRule="auto"/>
         <w:rPr>
           <w:lang w:val="ru-RU"/>
         </w:rPr>
@@ -331,7 +284,7 @@
     </w:p>
     <w:p>
       <w:pPr>
-        <w:spacing w:line="360" w:lineRule="auto"/>
+        <w:spacing w:after="0" w:line="360" w:lineRule="auto"/>
         <w:jc w:val="right"/>
         <w:rPr>
           <w:b/>
@@ -360,7 +313,7 @@
     </w:p>
     <w:p>
       <w:pPr>
-        <w:spacing w:line="360" w:lineRule="auto"/>
+        <w:spacing w:after="0" w:line="360" w:lineRule="auto"/>
         <w:jc w:val="right"/>
         <w:rPr>
           <w:lang w:val="ru-RU"/>
@@ -402,6 +355,38 @@
         </w:rPr>
         <w:t>Москва</w:t>
       </w:r>
+    </w:p>
+    <w:p>
+      <w:pPr>
+        <w:spacing w:after="0" w:line="360" w:lineRule="auto"/>
+        <w:rPr>
+          <w:lang w:val="ru-RU"/>
+        </w:rPr>
+      </w:pPr>
+    </w:p>
+    <w:p>
+      <w:pPr>
+        <w:spacing w:after="0" w:line="360" w:lineRule="auto"/>
+        <w:rPr>
+          <w:lang w:val="ru-RU"/>
+        </w:rPr>
+      </w:pPr>
+    </w:p>
+    <w:p>
+      <w:pPr>
+        <w:spacing w:after="0" w:line="360" w:lineRule="auto"/>
+        <w:rPr>
+          <w:lang w:val="ru-RU"/>
+        </w:rPr>
+      </w:pPr>
+    </w:p>
+    <w:p>
+      <w:pPr>
+        <w:spacing w:after="0" w:line="360" w:lineRule="auto"/>
+        <w:rPr>
+          <w:lang w:val="ru-RU"/>
+        </w:rPr>
+      </w:pPr>
     </w:p>
     <w:p>
       <w:pPr>
@@ -1292,6 +1277,7 @@
           <w:szCs w:val="28"/>
           <w:lang w:val="ru-RU"/>
         </w:rPr>
+        <w:lastRenderedPageBreak/>
         <w:t>Цель данной статьи</w:t>
       </w:r>
       <w:r>
@@ -1732,6 +1718,7 @@
           <w:szCs w:val="28"/>
           <w:lang w:val="ru-RU"/>
         </w:rPr>
+        <w:lastRenderedPageBreak/>
         <w:t>Организация стремится интегрироваться в новую среду, выстраивая взаимовыгодные отношения с её элементами.</w:t>
       </w:r>
     </w:p>
@@ -1752,7 +1739,6 @@
           <w:szCs w:val="28"/>
           <w:lang w:val="ru-RU"/>
         </w:rPr>
-        <w:lastRenderedPageBreak/>
         <w:t>Управление основано на эмпатии, уважении к контексту и постепенных изменениях.</w:t>
       </w:r>
     </w:p>
@@ -2168,7 +2154,6 @@
           <w:szCs w:val="28"/>
           <w:lang w:val="ru-RU"/>
         </w:rPr>
-        <w:lastRenderedPageBreak/>
         <w:t>Суть:</w:t>
       </w:r>
       <w:r>
@@ -2458,7 +2443,14 @@
         <w:rPr>
           <w:lang w:val="ru-RU"/>
         </w:rPr>
-        <w:t xml:space="preserve">На основе этих уровней формируется рекомендация по доминирующей парадигме или гибридной стратегии. Ниже представлена таблица соответствия </w:t>
+        <w:t xml:space="preserve">На основе этих уровней формируется рекомендация по доминирующей парадигме или гибридной стратегии. Ниже </w:t>
+      </w:r>
+      <w:r>
+        <w:rPr>
+          <w:lang w:val="ru-RU"/>
+        </w:rPr>
+        <w:lastRenderedPageBreak/>
+        <w:t xml:space="preserve">представлена таблица соответствия </w:t>
       </w:r>
       <w:r>
         <w:t>MBTI</w:t>
@@ -2969,6 +2961,7 @@
         <w:rPr>
           <w:lang w:val="ru-RU"/>
         </w:rPr>
+        <w:lastRenderedPageBreak/>
         <w:t xml:space="preserve">4) Сопоставить результаты по матрице: выбрать доминирующую парадигму или комбинацию, описать тактические шаги и </w:t>
       </w:r>
       <w:r>
@@ -3316,7 +3309,6 @@
                 <w:szCs w:val="24"/>
                 <w:lang w:val="ru-RU"/>
               </w:rPr>
-              <w:lastRenderedPageBreak/>
               <w:t>Острые угрозы, кризис, необходимость контроля</w:t>
             </w:r>
           </w:p>
@@ -3623,6 +3615,7 @@
           <w:szCs w:val="28"/>
           <w:lang w:val="ru-RU"/>
         </w:rPr>
+        <w:lastRenderedPageBreak/>
         <w:t>Предлагается использовать данную модель как:</w:t>
       </w:r>
     </w:p>
@@ -3752,7 +3745,6 @@
           <w:szCs w:val="28"/>
           <w:lang w:val="ru-RU"/>
         </w:rPr>
-        <w:lastRenderedPageBreak/>
         <w:t>Четыре парадигмы</w:t>
       </w:r>
       <w:r>
@@ -3932,6 +3924,7 @@
           <w:b/>
           <w:lang w:val="ru-RU"/>
         </w:rPr>
+        <w:lastRenderedPageBreak/>
         <w:t>Литература</w:t>
       </w:r>
     </w:p>
@@ -4188,7 +4181,6 @@
         <w:rPr>
           <w:lang w:val="ru-RU"/>
         </w:rPr>
-        <w:lastRenderedPageBreak/>
         <w:t xml:space="preserve">Дуплей, М. И. Анализ </w:t>
       </w:r>
       <w:proofErr w:type="spellStart"/>
@@ -4279,6 +4271,7 @@
         <w:rPr>
           <w:lang w:val="ru-RU"/>
         </w:rPr>
+        <w:lastRenderedPageBreak/>
         <w:t>Майерс И. Б., Майерс П. Б. Дар различий. Понимание типов личности / И. Б. Майерс, П. Б. Майерс; пер. с англ. — М.: Альпина Паблишер, 2014. — 304 с.</w:t>
       </w:r>
     </w:p>

</xml_diff>